<commit_message>
Updated scrum meeting doc
</commit_message>
<xml_diff>
--- a/Scrum Meetings/Week 9.docx
+++ b/Scrum Meetings/Week 9.docx
@@ -98,7 +98,7 @@
           <w:szCs w:val="34"/>
         </w:rPr>
         <w:drawing>
-          <wp:inline distT="0" distB="0" distL="0" distR="0" wp14:anchorId="4A2AB203" wp14:editId="53B90A83">
+          <wp:inline distT="0" distB="0" distL="0" distR="0" wp14:anchorId="4A2AB203" wp14:editId="038218B8">
             <wp:extent cx="157163" cy="157163"/>
             <wp:effectExtent l="0" t="0" r="0" b="0"/>
             <wp:docPr id="1499542647" name="Picture 4" descr=":white_check_mark:"/>
@@ -302,6 +302,12 @@
               </w:rPr>
               <w:t xml:space="preserve"> </w:t>
             </w:r>
+            <w:r>
+              <w:rPr>
+                <w:rFonts w:ascii="Times New Roman" w:eastAsia="Times New Roman" w:hAnsi="Times New Roman" w:cs="Times New Roman"/>
+              </w:rPr>
+              <w:t>Prepared Figma prototypes</w:t>
+            </w:r>
           </w:p>
           <w:p>
             <w:pPr>
@@ -386,6 +392,12 @@
                 <w:rFonts w:ascii="Times New Roman" w:eastAsia="Times New Roman" w:hAnsi="Times New Roman" w:cs="Times New Roman"/>
               </w:rPr>
               <w:t xml:space="preserve"> </w:t>
+            </w:r>
+            <w:r>
+              <w:rPr>
+                <w:rFonts w:ascii="Times New Roman" w:eastAsia="Times New Roman" w:hAnsi="Times New Roman" w:cs="Times New Roman"/>
+              </w:rPr>
+              <w:t>Display Front end pages</w:t>
             </w:r>
           </w:p>
         </w:tc>
@@ -460,7 +472,7 @@
           <w:szCs w:val="34"/>
         </w:rPr>
         <w:drawing>
-          <wp:inline distT="0" distB="0" distL="0" distR="0" wp14:anchorId="78596D54" wp14:editId="10C79558">
+          <wp:inline distT="0" distB="0" distL="0" distR="0" wp14:anchorId="78596D54" wp14:editId="21A2F447">
             <wp:extent cx="171450" cy="171450"/>
             <wp:effectExtent l="0" t="0" r="6350" b="6350"/>
             <wp:docPr id="922092399" name="Picture 3" descr=":busts_in_silhouette:"/>
@@ -960,7 +972,7 @@
           <w:szCs w:val="34"/>
         </w:rPr>
         <w:drawing>
-          <wp:inline distT="0" distB="0" distL="0" distR="0" wp14:anchorId="12B00253" wp14:editId="4433C2DE">
+          <wp:inline distT="0" distB="0" distL="0" distR="0" wp14:anchorId="12B00253" wp14:editId="0F4693DB">
             <wp:extent cx="185738" cy="185738"/>
             <wp:effectExtent l="0" t="0" r="5080" b="5080"/>
             <wp:docPr id="459473846" name="Picture 2" descr=":pencil2:"/>
@@ -1141,7 +1153,7 @@
                 <w:rFonts w:ascii="Times New Roman" w:eastAsia="Times New Roman" w:hAnsi="Times New Roman" w:cs="Times New Roman"/>
                 <w:spacing w:val="-1"/>
               </w:rPr>
-              <w:t>e.g., Bugs</w:t>
+              <w:t>Prototyping</w:t>
             </w:r>
           </w:p>
         </w:tc>
@@ -1197,6 +1209,13 @@
               </w:rPr>
               <w:t xml:space="preserve"> </w:t>
             </w:r>
+            <w:r>
+              <w:rPr>
+                <w:rFonts w:ascii="Times New Roman" w:eastAsia="Times New Roman" w:hAnsi="Times New Roman" w:cs="Times New Roman"/>
+                <w:spacing w:val="-1"/>
+              </w:rPr>
+              <w:t>6</w:t>
+            </w:r>
           </w:p>
         </w:tc>
       </w:tr>
@@ -1240,6 +1259,13 @@
                 <w:spacing w:val="-1"/>
               </w:rPr>
             </w:pPr>
+            <w:r>
+              <w:rPr>
+                <w:rFonts w:ascii="Times New Roman" w:eastAsia="Times New Roman" w:hAnsi="Times New Roman" w:cs="Times New Roman"/>
+                <w:spacing w:val="-1"/>
+              </w:rPr>
+              <w:t>0</w:t>
+            </w:r>
           </w:p>
         </w:tc>
       </w:tr>
@@ -1283,6 +1309,13 @@
                 <w:spacing w:val="-1"/>
               </w:rPr>
             </w:pPr>
+            <w:r>
+              <w:rPr>
+                <w:rFonts w:ascii="Times New Roman" w:eastAsia="Times New Roman" w:hAnsi="Times New Roman" w:cs="Times New Roman"/>
+                <w:spacing w:val="-1"/>
+              </w:rPr>
+              <w:t>8</w:t>
+            </w:r>
           </w:p>
         </w:tc>
       </w:tr>
@@ -1339,6 +1372,13 @@
                 <w:spacing w:val="-1"/>
               </w:rPr>
               <w:t xml:space="preserve"> </w:t>
+            </w:r>
+            <w:r>
+              <w:rPr>
+                <w:rFonts w:ascii="Times New Roman" w:eastAsia="Times New Roman" w:hAnsi="Times New Roman" w:cs="Times New Roman"/>
+                <w:spacing w:val="-1"/>
+              </w:rPr>
+              <w:t>The goal for the sprint was to create prototypes for our pages and finish planning for project M3</w:t>
             </w:r>
           </w:p>
         </w:tc>
@@ -1455,6 +1495,13 @@
               </w:rPr>
               <w:t xml:space="preserve"> </w:t>
             </w:r>
+            <w:r>
+              <w:rPr>
+                <w:rFonts w:ascii="Times New Roman" w:eastAsia="Times New Roman" w:hAnsi="Times New Roman" w:cs="Times New Roman"/>
+                <w:spacing w:val="-1"/>
+              </w:rPr>
+              <w:t>March 5th</w:t>
+            </w:r>
           </w:p>
         </w:tc>
       </w:tr>
@@ -1496,6 +1543,13 @@
                 <w:spacing w:val="-1"/>
               </w:rPr>
             </w:pPr>
+            <w:r>
+              <w:rPr>
+                <w:rFonts w:ascii="Times New Roman" w:eastAsia="Times New Roman" w:hAnsi="Times New Roman" w:cs="Times New Roman"/>
+                <w:spacing w:val="-1"/>
+              </w:rPr>
+              <w:t>March 12th</w:t>
+            </w:r>
           </w:p>
         </w:tc>
       </w:tr>
@@ -1550,6 +1604,13 @@
               </w:rPr>
               <w:t xml:space="preserve"> </w:t>
             </w:r>
+            <w:r>
+              <w:rPr>
+                <w:rFonts w:ascii="Times New Roman" w:eastAsia="Times New Roman" w:hAnsi="Times New Roman" w:cs="Times New Roman"/>
+                <w:spacing w:val="-1"/>
+              </w:rPr>
+              <w:t>Development</w:t>
+            </w:r>
           </w:p>
         </w:tc>
       </w:tr>
@@ -1630,6 +1691,13 @@
                 <w:spacing w:val="-1"/>
               </w:rPr>
             </w:pPr>
+            <w:r>
+              <w:rPr>
+                <w:rFonts w:ascii="Times New Roman" w:eastAsia="Times New Roman" w:hAnsi="Times New Roman" w:cs="Times New Roman"/>
+                <w:spacing w:val="-1"/>
+              </w:rPr>
+              <w:t>12</w:t>
+            </w:r>
           </w:p>
         </w:tc>
       </w:tr>
@@ -1675,52 +1743,66 @@
                 <w:rFonts w:ascii="Times New Roman" w:eastAsia="Times New Roman" w:hAnsi="Times New Roman" w:cs="Times New Roman"/>
                 <w:spacing w:val="-1"/>
               </w:rPr>
-              <w:t xml:space="preserve"> Member 1</w:t>
-            </w:r>
-          </w:p>
-          <w:p>
-            <w:pPr>
-              <w:rPr>
-                <w:rFonts w:ascii="Times New Roman" w:eastAsia="Times New Roman" w:hAnsi="Times New Roman" w:cs="Times New Roman"/>
-                <w:spacing w:val="-1"/>
-              </w:rPr>
-            </w:pPr>
-            <w:r>
-              <w:rPr>
-                <w:rFonts w:ascii="Times New Roman" w:eastAsia="Times New Roman" w:hAnsi="Times New Roman" w:cs="Times New Roman"/>
-                <w:spacing w:val="-1"/>
-              </w:rPr>
-              <w:t xml:space="preserve"> Member 2</w:t>
-            </w:r>
-          </w:p>
-          <w:p>
-            <w:pPr>
-              <w:rPr>
-                <w:rFonts w:ascii="Times New Roman" w:eastAsia="Times New Roman" w:hAnsi="Times New Roman" w:cs="Times New Roman"/>
-                <w:spacing w:val="-1"/>
-              </w:rPr>
-            </w:pPr>
-            <w:r>
-              <w:rPr>
-                <w:rFonts w:ascii="Times New Roman" w:eastAsia="Times New Roman" w:hAnsi="Times New Roman" w:cs="Times New Roman"/>
-                <w:spacing w:val="-1"/>
-              </w:rPr>
-              <w:t xml:space="preserve"> Member 3</w:t>
-            </w:r>
-          </w:p>
-          <w:p>
-            <w:pPr>
-              <w:rPr>
-                <w:rFonts w:ascii="Times New Roman" w:eastAsia="Times New Roman" w:hAnsi="Times New Roman" w:cs="Times New Roman"/>
-                <w:spacing w:val="-1"/>
-              </w:rPr>
-            </w:pPr>
-            <w:r>
-              <w:rPr>
-                <w:rFonts w:ascii="Times New Roman" w:eastAsia="Times New Roman" w:hAnsi="Times New Roman" w:cs="Times New Roman"/>
-                <w:spacing w:val="-1"/>
-              </w:rPr>
-              <w:t xml:space="preserve"> Member 4</w:t>
+              <w:t xml:space="preserve"> Adam: 4 </w:t>
+            </w:r>
+          </w:p>
+          <w:p>
+            <w:pPr>
+              <w:rPr>
+                <w:rFonts w:ascii="Times New Roman" w:eastAsia="Times New Roman" w:hAnsi="Times New Roman" w:cs="Times New Roman"/>
+                <w:spacing w:val="-1"/>
+              </w:rPr>
+            </w:pPr>
+            <w:r>
+              <w:rPr>
+                <w:rFonts w:ascii="Times New Roman" w:eastAsia="Times New Roman" w:hAnsi="Times New Roman" w:cs="Times New Roman"/>
+                <w:spacing w:val="-1"/>
+              </w:rPr>
+              <w:t xml:space="preserve"> </w:t>
+            </w:r>
+            <w:r>
+              <w:rPr>
+                <w:rFonts w:ascii="Times New Roman" w:eastAsia="Times New Roman" w:hAnsi="Times New Roman" w:cs="Times New Roman"/>
+                <w:spacing w:val="-1"/>
+              </w:rPr>
+              <w:t xml:space="preserve">Nick: 3 </w:t>
+            </w:r>
+          </w:p>
+          <w:p>
+            <w:pPr>
+              <w:rPr>
+                <w:rFonts w:ascii="Times New Roman" w:eastAsia="Times New Roman" w:hAnsi="Times New Roman" w:cs="Times New Roman"/>
+                <w:spacing w:val="-1"/>
+              </w:rPr>
+            </w:pPr>
+            <w:r>
+              <w:rPr>
+                <w:rFonts w:ascii="Times New Roman" w:eastAsia="Times New Roman" w:hAnsi="Times New Roman" w:cs="Times New Roman"/>
+                <w:spacing w:val="-1"/>
+              </w:rPr>
+              <w:t xml:space="preserve"> Jayden: 3 </w:t>
+            </w:r>
+          </w:p>
+          <w:p>
+            <w:pPr>
+              <w:rPr>
+                <w:rFonts w:ascii="Times New Roman" w:eastAsia="Times New Roman" w:hAnsi="Times New Roman" w:cs="Times New Roman"/>
+                <w:spacing w:val="-1"/>
+              </w:rPr>
+            </w:pPr>
+            <w:r>
+              <w:rPr>
+                <w:rFonts w:ascii="Times New Roman" w:eastAsia="Times New Roman" w:hAnsi="Times New Roman" w:cs="Times New Roman"/>
+                <w:spacing w:val="-1"/>
+              </w:rPr>
+              <w:t xml:space="preserve"> </w:t>
+            </w:r>
+            <w:r>
+              <w:rPr>
+                <w:rFonts w:ascii="Times New Roman" w:eastAsia="Times New Roman" w:hAnsi="Times New Roman" w:cs="Times New Roman"/>
+                <w:spacing w:val="-1"/>
+              </w:rPr>
+              <w:t>Oakley: 3</w:t>
             </w:r>
           </w:p>
           <w:p>
@@ -1780,6 +1862,29 @@
                 <w:spacing w:val="-1"/>
               </w:rPr>
             </w:pPr>
+            <w:r>
+              <w:rPr>
+                <w:rFonts w:ascii="Times New Roman" w:eastAsia="Times New Roman" w:hAnsi="Times New Roman" w:cs="Times New Roman"/>
+                <w:spacing w:val="-1"/>
+              </w:rPr>
+              <w:t xml:space="preserve">Developing </w:t>
+            </w:r>
+            <w:proofErr w:type="gramStart"/>
+            <w:r>
+              <w:rPr>
+                <w:rFonts w:ascii="Times New Roman" w:eastAsia="Times New Roman" w:hAnsi="Times New Roman" w:cs="Times New Roman"/>
+                <w:spacing w:val="-1"/>
+              </w:rPr>
+              <w:t>a</w:t>
+            </w:r>
+            <w:proofErr w:type="gramEnd"/>
+            <w:r>
+              <w:rPr>
+                <w:rFonts w:ascii="Times New Roman" w:eastAsia="Times New Roman" w:hAnsi="Times New Roman" w:cs="Times New Roman"/>
+                <w:spacing w:val="-1"/>
+              </w:rPr>
+              <w:t xml:space="preserve"> unsavory front end</w:t>
+            </w:r>
           </w:p>
         </w:tc>
       </w:tr>
@@ -1830,6 +1935,13 @@
                 <w:spacing w:val="-1"/>
               </w:rPr>
             </w:pPr>
+            <w:r>
+              <w:rPr>
+                <w:rFonts w:ascii="Times New Roman" w:eastAsia="Times New Roman" w:hAnsi="Times New Roman" w:cs="Times New Roman"/>
+                <w:spacing w:val="-1"/>
+              </w:rPr>
+              <w:t>The sprint prior was dedicated to prototyping</w:t>
+            </w:r>
           </w:p>
         </w:tc>
       </w:tr>
@@ -1904,7 +2016,7 @@
           <w:szCs w:val="34"/>
         </w:rPr>
         <w:drawing>
-          <wp:inline distT="0" distB="0" distL="0" distR="0" wp14:anchorId="4D463714" wp14:editId="41891D3F">
+          <wp:inline distT="0" distB="0" distL="0" distR="0" wp14:anchorId="4D463714" wp14:editId="1B57B850">
             <wp:extent cx="178594" cy="178594"/>
             <wp:effectExtent l="0" t="0" r="0" b="0"/>
             <wp:docPr id="306956271" name="Picture 1" descr=":books:"/>

</xml_diff>